<commit_message>
tdf#131936 Remember filter when opening file as 'Office Open XML Text'
Change-Id: I29a6b0454bf741ce8ad49078597b3412a83dedb9
</commit_message>
<xml_diff>
--- a/desktop/qa/data/blank_text.docx
+++ b/desktop/qa/data/blank_text.docx
@@ -18,6 +18,7 @@
       <w:pgNumType w:fmt="decimal"/>
       <w:formProt w:val="false"/>
       <w:textDirection w:val="lrTb"/>
+      <w:docGrid w:type="default" w:linePitch="100" w:charSpace="0"/>
     </w:sectPr>
   </w:body>
 </w:document>
@@ -37,7 +38,7 @@
     </w:rPrDefault>
     <w:pPrDefault>
       <w:pPr>
-        <w:widowControl/>
+        <w:suppressAutoHyphens w:val="true"/>
       </w:pPr>
     </w:pPrDefault>
   </w:docDefaults>
@@ -46,6 +47,9 @@
     <w:qFormat/>
     <w:pPr>
       <w:widowControl/>
+      <w:bidi w:val="0"/>
+      <w:spacing w:before="0" w:after="0"/>
+      <w:jc w:val="left"/>
     </w:pPr>
     <w:rPr>
       <w:rFonts w:ascii="Liberation Serif" w:hAnsi="Liberation Serif" w:eastAsia="Liberation Serif" w:cs="Liberation Serif"/>

</xml_diff>